<commit_message>
Provide list of editors and demo link
</commit_message>
<xml_diff>
--- a/index.docx
+++ b/index.docx
@@ -84,17 +84,124 @@
           <w:b w:val="false"/>
           <w:bCs w:val="false"/>
         </w:rPr>
+        <w:t>These files can be created, viewed and edited by the following programs:</w:t>
       </w:r>
     </w:p>
     <w:p>
       <w:pPr>
         <w:pStyle w:val="Tekstblok"/>
+        <w:numPr>
+          <w:ilvl w:val="0"/>
+          <w:numId w:val="1"/>
+        </w:numPr>
         <w:jc w:val="left"/>
         <w:rPr>
           <w:b w:val="false"/>
           <w:b w:val="false"/>
           <w:bCs w:val="false"/>
         </w:rPr>
+      </w:pPr>
+      <w:r>
+        <w:rPr>
+          <w:b w:val="false"/>
+          <w:bCs w:val="false"/>
+        </w:rPr>
+        <w:t>Microsoft Office</w:t>
+      </w:r>
+    </w:p>
+    <w:p>
+      <w:pPr>
+        <w:pStyle w:val="Tekstblok"/>
+        <w:numPr>
+          <w:ilvl w:val="0"/>
+          <w:numId w:val="1"/>
+        </w:numPr>
+        <w:jc w:val="left"/>
+        <w:rPr>
+          <w:b w:val="false"/>
+          <w:b w:val="false"/>
+          <w:bCs w:val="false"/>
+        </w:rPr>
+      </w:pPr>
+      <w:r>
+        <w:rPr>
+          <w:b w:val="false"/>
+          <w:bCs w:val="false"/>
+        </w:rPr>
+        <w:t>LibreOffice</w:t>
+      </w:r>
+    </w:p>
+    <w:p>
+      <w:pPr>
+        <w:pStyle w:val="Tekstblok"/>
+        <w:numPr>
+          <w:ilvl w:val="0"/>
+          <w:numId w:val="1"/>
+        </w:numPr>
+        <w:jc w:val="left"/>
+        <w:rPr>
+          <w:b w:val="false"/>
+          <w:b w:val="false"/>
+          <w:bCs w:val="false"/>
+        </w:rPr>
+      </w:pPr>
+      <w:r>
+        <w:rPr>
+          <w:b w:val="false"/>
+          <w:bCs w:val="false"/>
+        </w:rPr>
+        <w:t>OpenOffice</w:t>
+      </w:r>
+    </w:p>
+    <w:p>
+      <w:pPr>
+        <w:pStyle w:val="Tekstblok"/>
+        <w:numPr>
+          <w:ilvl w:val="0"/>
+          <w:numId w:val="1"/>
+        </w:numPr>
+        <w:jc w:val="left"/>
+        <w:rPr>
+          <w:b w:val="false"/>
+          <w:b w:val="false"/>
+          <w:bCs w:val="false"/>
+        </w:rPr>
+      </w:pPr>
+      <w:r>
+        <w:rPr>
+          <w:b w:val="false"/>
+          <w:bCs w:val="false"/>
+        </w:rPr>
+        <w:t>Koffice</w:t>
+      </w:r>
+    </w:p>
+    <w:p>
+      <w:pPr>
+        <w:pStyle w:val="Tekstblok"/>
+        <w:numPr>
+          <w:ilvl w:val="0"/>
+          <w:numId w:val="1"/>
+        </w:numPr>
+        <w:jc w:val="left"/>
+        <w:rPr>
+          <w:b w:val="false"/>
+          <w:b w:val="false"/>
+          <w:bCs w:val="false"/>
+        </w:rPr>
+      </w:pPr>
+      <w:r>
+        <w:rPr>
+          <w:b w:val="false"/>
+          <w:bCs w:val="false"/>
+        </w:rPr>
+        <w:t>NeoOffice</w:t>
+      </w:r>
+    </w:p>
+    <w:p>
+      <w:pPr>
+        <w:pStyle w:val="Tekstblok"/>
+        <w:jc w:val="left"/>
+        <w:rPr/>
       </w:pPr>
       <w:r>
         <w:rPr>
@@ -134,7 +241,9 @@
               <w:jc w:val="left"/>
               <w:rPr>
                 <w:b/>
-                <w:bCs/>
+                <w:b/>
+                <w:bCs/>
+                <w:i w:val="false"/>
                 <w:i w:val="false"/>
                 <w:iCs w:val="false"/>
                 <w:sz w:val="24"/>
@@ -175,7 +284,9 @@
               <w:jc w:val="left"/>
               <w:rPr>
                 <w:b/>
-                <w:bCs/>
+                <w:b/>
+                <w:bCs/>
+                <w:i w:val="false"/>
                 <w:i w:val="false"/>
                 <w:iCs w:val="false"/>
                 <w:sz w:val="24"/>
@@ -217,7 +328,9 @@
               <w:jc w:val="left"/>
               <w:rPr>
                 <w:b w:val="false"/>
-                <w:bCs w:val="false"/>
+                <w:b w:val="false"/>
+                <w:bCs w:val="false"/>
+                <w:i/>
                 <w:i/>
                 <w:iCs/>
                 <w:sz w:val="24"/>
@@ -258,7 +371,9 @@
               <w:jc w:val="left"/>
               <w:rPr>
                 <w:b/>
-                <w:bCs/>
+                <w:b/>
+                <w:bCs/>
+                <w:i w:val="false"/>
                 <w:i w:val="false"/>
                 <w:iCs w:val="false"/>
                 <w:sz w:val="24"/>
@@ -300,7 +415,9 @@
               <w:jc w:val="left"/>
               <w:rPr>
                 <w:b w:val="false"/>
-                <w:bCs w:val="false"/>
+                <w:b w:val="false"/>
+                <w:bCs w:val="false"/>
+                <w:i/>
                 <w:i/>
                 <w:iCs/>
                 <w:sz w:val="24"/>
@@ -341,7 +458,9 @@
               <w:jc w:val="left"/>
               <w:rPr>
                 <w:b/>
-                <w:bCs/>
+                <w:b/>
+                <w:bCs/>
+                <w:i w:val="false"/>
                 <w:i w:val="false"/>
                 <w:iCs w:val="false"/>
                 <w:sz w:val="24"/>
@@ -383,7 +502,9 @@
               <w:jc w:val="left"/>
               <w:rPr>
                 <w:b w:val="false"/>
-                <w:bCs w:val="false"/>
+                <w:b w:val="false"/>
+                <w:bCs w:val="false"/>
+                <w:i/>
                 <w:i/>
                 <w:iCs/>
                 <w:sz w:val="24"/>
@@ -424,7 +545,9 @@
               <w:jc w:val="left"/>
               <w:rPr>
                 <w:b/>
-                <w:bCs/>
+                <w:b/>
+                <w:bCs/>
+                <w:i w:val="false"/>
                 <w:i w:val="false"/>
                 <w:iCs w:val="false"/>
                 <w:sz w:val="24"/>
@@ -466,7 +589,9 @@
               <w:jc w:val="left"/>
               <w:rPr>
                 <w:b w:val="false"/>
-                <w:bCs w:val="false"/>
+                <w:b w:val="false"/>
+                <w:bCs w:val="false"/>
+                <w:i/>
                 <w:i/>
                 <w:iCs/>
                 <w:sz w:val="24"/>
@@ -507,7 +632,9 @@
               <w:jc w:val="left"/>
               <w:rPr>
                 <w:b/>
-                <w:bCs/>
+                <w:b/>
+                <w:bCs/>
+                <w:i w:val="false"/>
                 <w:i w:val="false"/>
                 <w:iCs w:val="false"/>
                 <w:sz w:val="24"/>
@@ -549,7 +676,9 @@
               <w:jc w:val="left"/>
               <w:rPr>
                 <w:b w:val="false"/>
-                <w:bCs w:val="false"/>
+                <w:b w:val="false"/>
+                <w:bCs w:val="false"/>
+                <w:i/>
                 <w:i/>
                 <w:iCs/>
                 <w:sz w:val="24"/>
@@ -590,7 +719,9 @@
               <w:jc w:val="left"/>
               <w:rPr>
                 <w:b/>
-                <w:bCs/>
+                <w:b/>
+                <w:bCs/>
+                <w:i w:val="false"/>
                 <w:i w:val="false"/>
                 <w:iCs w:val="false"/>
                 <w:sz w:val="24"/>
@@ -632,7 +763,9 @@
               <w:jc w:val="left"/>
               <w:rPr>
                 <w:b w:val="false"/>
-                <w:bCs w:val="false"/>
+                <w:b w:val="false"/>
+                <w:bCs w:val="false"/>
+                <w:i/>
                 <w:i/>
                 <w:iCs/>
                 <w:sz w:val="24"/>
@@ -673,7 +806,9 @@
               <w:jc w:val="left"/>
               <w:rPr>
                 <w:b/>
-                <w:bCs/>
+                <w:b/>
+                <w:bCs/>
+                <w:i w:val="false"/>
                 <w:i w:val="false"/>
                 <w:iCs w:val="false"/>
                 <w:sz w:val="24"/>
@@ -715,7 +850,9 @@
               <w:jc w:val="left"/>
               <w:rPr>
                 <w:b w:val="false"/>
-                <w:bCs w:val="false"/>
+                <w:b w:val="false"/>
+                <w:bCs w:val="false"/>
+                <w:i/>
                 <w:i/>
                 <w:iCs/>
                 <w:sz w:val="24"/>
@@ -756,7 +893,9 @@
               <w:jc w:val="left"/>
               <w:rPr>
                 <w:b/>
-                <w:bCs/>
+                <w:b/>
+                <w:bCs/>
+                <w:i w:val="false"/>
                 <w:i w:val="false"/>
                 <w:iCs w:val="false"/>
                 <w:sz w:val="24"/>
@@ -798,7 +937,9 @@
               <w:jc w:val="left"/>
               <w:rPr>
                 <w:b w:val="false"/>
-                <w:bCs w:val="false"/>
+                <w:b w:val="false"/>
+                <w:bCs w:val="false"/>
+                <w:i/>
                 <w:i/>
                 <w:iCs/>
                 <w:sz w:val="24"/>
@@ -839,7 +980,9 @@
               <w:jc w:val="left"/>
               <w:rPr>
                 <w:b/>
-                <w:bCs/>
+                <w:b/>
+                <w:bCs/>
+                <w:i w:val="false"/>
                 <w:i w:val="false"/>
                 <w:iCs w:val="false"/>
                 <w:sz w:val="24"/>
@@ -881,7 +1024,9 @@
               <w:jc w:val="left"/>
               <w:rPr>
                 <w:b w:val="false"/>
-                <w:bCs w:val="false"/>
+                <w:b w:val="false"/>
+                <w:bCs w:val="false"/>
+                <w:i/>
                 <w:i/>
                 <w:iCs/>
                 <w:sz w:val="24"/>
@@ -922,7 +1067,9 @@
               <w:jc w:val="left"/>
               <w:rPr>
                 <w:b/>
-                <w:bCs/>
+                <w:b/>
+                <w:bCs/>
+                <w:i w:val="false"/>
                 <w:i w:val="false"/>
                 <w:iCs w:val="false"/>
                 <w:sz w:val="24"/>
@@ -964,7 +1111,9 @@
               <w:jc w:val="left"/>
               <w:rPr>
                 <w:b w:val="false"/>
-                <w:bCs w:val="false"/>
+                <w:b w:val="false"/>
+                <w:bCs w:val="false"/>
+                <w:i/>
                 <w:i/>
                 <w:iCs/>
                 <w:sz w:val="24"/>
@@ -1005,7 +1154,9 @@
               <w:jc w:val="left"/>
               <w:rPr>
                 <w:b/>
-                <w:bCs/>
+                <w:b/>
+                <w:bCs/>
+                <w:i w:val="false"/>
                 <w:i w:val="false"/>
                 <w:iCs w:val="false"/>
                 <w:sz w:val="24"/>
@@ -1059,6 +1210,19 @@
       </w:pPr>
       <w:r>
         <w:rPr/>
+        <w:t xml:space="preserve">For a full fledged demo, click </w:t>
+      </w:r>
+      <w:hyperlink r:id="rId2">
+        <w:r>
+          <w:rPr>
+            <w:rStyle w:val="Internetkoppeling"/>
+          </w:rPr>
+          <w:t>here</w:t>
+        </w:r>
+      </w:hyperlink>
+      <w:r>
+        <w:rPr/>
+        <w:t>.</w:t>
       </w:r>
     </w:p>
     <w:sectPr>
@@ -1074,12 +1238,263 @@
 </w:document>
 </file>
 
+<file path=word/numbering.xml><?xml version="1.0" encoding="utf-8"?>
+<w:numbering xmlns:w="http://schemas.openxmlformats.org/wordprocessingml/2006/main" xmlns:o="urn:schemas-microsoft-com:office:office" xmlns:r="http://schemas.openxmlformats.org/officeDocument/2006/relationships" xmlns:v="urn:schemas-microsoft-com:vml">
+  <w:abstractNum w:abstractNumId="1">
+    <w:lvl w:ilvl="0">
+      <w:start w:val="1"/>
+      <w:numFmt w:val="bullet"/>
+      <w:lvlText w:val=""/>
+      <w:lvlJc w:val="left"/>
+      <w:pPr>
+        <w:tabs>
+          <w:tab w:val="num" w:pos="720"/>
+        </w:tabs>
+        <w:ind w:left="720" w:hanging="360"/>
+      </w:pPr>
+      <w:rPr>
+        <w:rFonts w:ascii="Symbol" w:hAnsi="Symbol" w:cs="Symbol" w:hint="default"/>
+        <w:b w:val="false"/>
+        <w:rFonts w:cs="OpenSymbol"/>
+      </w:rPr>
+    </w:lvl>
+    <w:lvl w:ilvl="1">
+      <w:start w:val="1"/>
+      <w:numFmt w:val="bullet"/>
+      <w:lvlText w:val="◦"/>
+      <w:lvlJc w:val="left"/>
+      <w:pPr>
+        <w:tabs>
+          <w:tab w:val="num" w:pos="1080"/>
+        </w:tabs>
+        <w:ind w:left="1080" w:hanging="360"/>
+      </w:pPr>
+      <w:rPr>
+        <w:rFonts w:ascii="OpenSymbol" w:hAnsi="OpenSymbol" w:cs="OpenSymbol" w:hint="default"/>
+        <w:rFonts w:cs="OpenSymbol"/>
+      </w:rPr>
+    </w:lvl>
+    <w:lvl w:ilvl="2">
+      <w:start w:val="1"/>
+      <w:numFmt w:val="bullet"/>
+      <w:lvlText w:val="▪"/>
+      <w:lvlJc w:val="left"/>
+      <w:pPr>
+        <w:tabs>
+          <w:tab w:val="num" w:pos="1440"/>
+        </w:tabs>
+        <w:ind w:left="1440" w:hanging="360"/>
+      </w:pPr>
+      <w:rPr>
+        <w:rFonts w:ascii="OpenSymbol" w:hAnsi="OpenSymbol" w:cs="OpenSymbol" w:hint="default"/>
+        <w:rFonts w:cs="OpenSymbol"/>
+      </w:rPr>
+    </w:lvl>
+    <w:lvl w:ilvl="3">
+      <w:start w:val="1"/>
+      <w:numFmt w:val="bullet"/>
+      <w:lvlText w:val=""/>
+      <w:lvlJc w:val="left"/>
+      <w:pPr>
+        <w:tabs>
+          <w:tab w:val="num" w:pos="1800"/>
+        </w:tabs>
+        <w:ind w:left="1800" w:hanging="360"/>
+      </w:pPr>
+      <w:rPr>
+        <w:rFonts w:ascii="Symbol" w:hAnsi="Symbol" w:cs="Symbol" w:hint="default"/>
+        <w:rFonts w:cs="OpenSymbol"/>
+      </w:rPr>
+    </w:lvl>
+    <w:lvl w:ilvl="4">
+      <w:start w:val="1"/>
+      <w:numFmt w:val="bullet"/>
+      <w:lvlText w:val="◦"/>
+      <w:lvlJc w:val="left"/>
+      <w:pPr>
+        <w:tabs>
+          <w:tab w:val="num" w:pos="2160"/>
+        </w:tabs>
+        <w:ind w:left="2160" w:hanging="360"/>
+      </w:pPr>
+      <w:rPr>
+        <w:rFonts w:ascii="OpenSymbol" w:hAnsi="OpenSymbol" w:cs="OpenSymbol" w:hint="default"/>
+        <w:rFonts w:cs="OpenSymbol"/>
+      </w:rPr>
+    </w:lvl>
+    <w:lvl w:ilvl="5">
+      <w:start w:val="1"/>
+      <w:numFmt w:val="bullet"/>
+      <w:lvlText w:val="▪"/>
+      <w:lvlJc w:val="left"/>
+      <w:pPr>
+        <w:tabs>
+          <w:tab w:val="num" w:pos="2520"/>
+        </w:tabs>
+        <w:ind w:left="2520" w:hanging="360"/>
+      </w:pPr>
+      <w:rPr>
+        <w:rFonts w:ascii="OpenSymbol" w:hAnsi="OpenSymbol" w:cs="OpenSymbol" w:hint="default"/>
+        <w:rFonts w:cs="OpenSymbol"/>
+      </w:rPr>
+    </w:lvl>
+    <w:lvl w:ilvl="6">
+      <w:start w:val="1"/>
+      <w:numFmt w:val="bullet"/>
+      <w:lvlText w:val=""/>
+      <w:lvlJc w:val="left"/>
+      <w:pPr>
+        <w:tabs>
+          <w:tab w:val="num" w:pos="2880"/>
+        </w:tabs>
+        <w:ind w:left="2880" w:hanging="360"/>
+      </w:pPr>
+      <w:rPr>
+        <w:rFonts w:ascii="Symbol" w:hAnsi="Symbol" w:cs="Symbol" w:hint="default"/>
+        <w:rFonts w:cs="OpenSymbol"/>
+      </w:rPr>
+    </w:lvl>
+    <w:lvl w:ilvl="7">
+      <w:start w:val="1"/>
+      <w:numFmt w:val="bullet"/>
+      <w:lvlText w:val="◦"/>
+      <w:lvlJc w:val="left"/>
+      <w:pPr>
+        <w:tabs>
+          <w:tab w:val="num" w:pos="3240"/>
+        </w:tabs>
+        <w:ind w:left="3240" w:hanging="360"/>
+      </w:pPr>
+      <w:rPr>
+        <w:rFonts w:ascii="OpenSymbol" w:hAnsi="OpenSymbol" w:cs="OpenSymbol" w:hint="default"/>
+        <w:rFonts w:cs="OpenSymbol"/>
+      </w:rPr>
+    </w:lvl>
+    <w:lvl w:ilvl="8">
+      <w:start w:val="1"/>
+      <w:numFmt w:val="bullet"/>
+      <w:lvlText w:val="▪"/>
+      <w:lvlJc w:val="left"/>
+      <w:pPr>
+        <w:tabs>
+          <w:tab w:val="num" w:pos="3600"/>
+        </w:tabs>
+        <w:ind w:left="3600" w:hanging="360"/>
+      </w:pPr>
+      <w:rPr>
+        <w:rFonts w:ascii="OpenSymbol" w:hAnsi="OpenSymbol" w:cs="OpenSymbol" w:hint="default"/>
+        <w:rFonts w:cs="OpenSymbol"/>
+      </w:rPr>
+    </w:lvl>
+  </w:abstractNum>
+  <w:abstractNum w:abstractNumId="2">
+    <w:lvl w:ilvl="0">
+      <w:start w:val="1"/>
+      <w:numFmt w:val="none"/>
+      <w:suff w:val="nothing"/>
+      <w:lvlText w:val=""/>
+      <w:lvlJc w:val="left"/>
+      <w:pPr>
+        <w:ind w:left="0" w:hanging="0"/>
+      </w:pPr>
+    </w:lvl>
+    <w:lvl w:ilvl="1">
+      <w:start w:val="1"/>
+      <w:numFmt w:val="none"/>
+      <w:suff w:val="nothing"/>
+      <w:lvlText w:val=""/>
+      <w:lvlJc w:val="left"/>
+      <w:pPr>
+        <w:ind w:left="0" w:hanging="0"/>
+      </w:pPr>
+    </w:lvl>
+    <w:lvl w:ilvl="2">
+      <w:start w:val="1"/>
+      <w:numFmt w:val="none"/>
+      <w:suff w:val="nothing"/>
+      <w:lvlText w:val=""/>
+      <w:lvlJc w:val="left"/>
+      <w:pPr>
+        <w:ind w:left="0" w:hanging="0"/>
+      </w:pPr>
+    </w:lvl>
+    <w:lvl w:ilvl="3">
+      <w:start w:val="1"/>
+      <w:numFmt w:val="none"/>
+      <w:suff w:val="nothing"/>
+      <w:lvlText w:val=""/>
+      <w:lvlJc w:val="left"/>
+      <w:pPr>
+        <w:ind w:left="0" w:hanging="0"/>
+      </w:pPr>
+    </w:lvl>
+    <w:lvl w:ilvl="4">
+      <w:start w:val="1"/>
+      <w:numFmt w:val="none"/>
+      <w:suff w:val="nothing"/>
+      <w:lvlText w:val=""/>
+      <w:lvlJc w:val="left"/>
+      <w:pPr>
+        <w:ind w:left="0" w:hanging="0"/>
+      </w:pPr>
+    </w:lvl>
+    <w:lvl w:ilvl="5">
+      <w:start w:val="1"/>
+      <w:numFmt w:val="none"/>
+      <w:suff w:val="nothing"/>
+      <w:lvlText w:val=""/>
+      <w:lvlJc w:val="left"/>
+      <w:pPr>
+        <w:ind w:left="0" w:hanging="0"/>
+      </w:pPr>
+    </w:lvl>
+    <w:lvl w:ilvl="6">
+      <w:start w:val="1"/>
+      <w:numFmt w:val="none"/>
+      <w:suff w:val="nothing"/>
+      <w:lvlText w:val=""/>
+      <w:lvlJc w:val="left"/>
+      <w:pPr>
+        <w:ind w:left="0" w:hanging="0"/>
+      </w:pPr>
+    </w:lvl>
+    <w:lvl w:ilvl="7">
+      <w:start w:val="1"/>
+      <w:numFmt w:val="none"/>
+      <w:suff w:val="nothing"/>
+      <w:lvlText w:val=""/>
+      <w:lvlJc w:val="left"/>
+      <w:pPr>
+        <w:ind w:left="0" w:hanging="0"/>
+      </w:pPr>
+    </w:lvl>
+    <w:lvl w:ilvl="8">
+      <w:start w:val="1"/>
+      <w:numFmt w:val="none"/>
+      <w:suff w:val="nothing"/>
+      <w:lvlText w:val=""/>
+      <w:lvlJc w:val="left"/>
+      <w:pPr>
+        <w:ind w:left="0" w:hanging="0"/>
+      </w:pPr>
+    </w:lvl>
+  </w:abstractNum>
+  <w:num w:numId="1">
+    <w:abstractNumId w:val="1"/>
+  </w:num>
+  <w:num w:numId="2">
+    <w:abstractNumId w:val="2"/>
+  </w:num>
+</w:numbering>
+</file>
+
 <file path=word/styles.xml><?xml version="1.0" encoding="utf-8"?>
 <w:styles xmlns:w="http://schemas.openxmlformats.org/wordprocessingml/2006/main" xmlns:w14="http://schemas.microsoft.com/office/word/2010/wordml" xmlns:mc="http://schemas.openxmlformats.org/markup-compatibility/2006" mc:Ignorable="w14">
   <w:docDefaults>
     <w:rPrDefault>
       <w:rPr>
         <w:rFonts w:ascii="Liberation Serif" w:hAnsi="Liberation Serif" w:eastAsia="SimSun" w:cs="Arial"/>
+        <w:sz w:val="20"/>
         <w:szCs w:val="24"/>
         <w:lang w:val="nl-NL" w:eastAsia="zh-CN" w:bidi="hi-IN"/>
       </w:rPr>
@@ -1103,6 +1518,21 @@
       <w:sz w:val="24"/>
       <w:szCs w:val="24"/>
       <w:lang w:val="nl-NL" w:eastAsia="zh-CN" w:bidi="hi-IN"/>
+    </w:rPr>
+  </w:style>
+  <w:style w:type="character" w:styleId="Opsommingstekens">
+    <w:name w:val="Opsommingstekens"/>
+    <w:qFormat/>
+    <w:rPr>
+      <w:rFonts w:ascii="OpenSymbol" w:hAnsi="OpenSymbol" w:eastAsia="OpenSymbol" w:cs="OpenSymbol"/>
+    </w:rPr>
+  </w:style>
+  <w:style w:type="character" w:styleId="Internetkoppeling">
+    <w:name w:val="Internetkoppeling"/>
+    <w:rPr>
+      <w:color w:val="000080"/>
+      <w:u w:val="single"/>
+      <w:lang w:val="zxx" w:eastAsia="zxx" w:bidi="zxx"/>
     </w:rPr>
   </w:style>
   <w:style w:type="paragraph" w:styleId="Kop">

</xml_diff>

<commit_message>
Add disclaimer: display not identical
</commit_message>
<xml_diff>
--- a/index.docx
+++ b/index.docx
@@ -73,11 +73,7 @@
       <w:pPr>
         <w:pStyle w:val="Tekstblok"/>
         <w:jc w:val="left"/>
-        <w:rPr>
-          <w:b w:val="false"/>
-          <w:b w:val="false"/>
-          <w:bCs w:val="false"/>
-        </w:rPr>
+        <w:rPr/>
       </w:pPr>
       <w:r>
         <w:rPr>
@@ -90,39 +86,44 @@
     <w:p>
       <w:pPr>
         <w:pStyle w:val="Tekstblok"/>
-        <w:numPr>
-          <w:ilvl w:val="0"/>
-          <w:numId w:val="1"/>
-        </w:numPr>
         <w:jc w:val="left"/>
-        <w:rPr>
-          <w:b w:val="false"/>
-          <w:b w:val="false"/>
-          <w:bCs w:val="false"/>
-        </w:rPr>
-      </w:pPr>
-      <w:r>
-        <w:rPr>
-          <w:b w:val="false"/>
-          <w:bCs w:val="false"/>
-        </w:rPr>
-        <w:t>Microsoft Office</w:t>
+        <w:rPr/>
+      </w:pPr>
+      <w:r>
+        <w:rPr>
+          <w:b w:val="false"/>
+          <w:bCs w:val="false"/>
+        </w:rPr>
+        <w:t xml:space="preserve">– </w:t>
+      </w:r>
+      <w:r>
+        <w:rPr>
+          <w:b w:val="false"/>
+          <w:bCs w:val="false"/>
+        </w:rPr>
+        <w:t>Microsoft Offic</w:t>
+      </w:r>
+      <w:r>
+        <w:rPr>
+          <w:b w:val="false"/>
+          <w:bCs w:val="false"/>
+        </w:rPr>
+        <w:t>e</w:t>
       </w:r>
     </w:p>
     <w:p>
       <w:pPr>
         <w:pStyle w:val="Tekstblok"/>
-        <w:numPr>
-          <w:ilvl w:val="0"/>
-          <w:numId w:val="1"/>
-        </w:numPr>
         <w:jc w:val="left"/>
-        <w:rPr>
-          <w:b w:val="false"/>
-          <w:b w:val="false"/>
-          <w:bCs w:val="false"/>
-        </w:rPr>
-      </w:pPr>
+        <w:rPr/>
+      </w:pPr>
+      <w:r>
+        <w:rPr>
+          <w:b w:val="false"/>
+          <w:bCs w:val="false"/>
+        </w:rPr>
+        <w:t xml:space="preserve">– </w:t>
+      </w:r>
       <w:r>
         <w:rPr>
           <w:b w:val="false"/>
@@ -134,17 +135,16 @@
     <w:p>
       <w:pPr>
         <w:pStyle w:val="Tekstblok"/>
-        <w:numPr>
-          <w:ilvl w:val="0"/>
-          <w:numId w:val="1"/>
-        </w:numPr>
         <w:jc w:val="left"/>
-        <w:rPr>
-          <w:b w:val="false"/>
-          <w:b w:val="false"/>
-          <w:bCs w:val="false"/>
-        </w:rPr>
-      </w:pPr>
+        <w:rPr/>
+      </w:pPr>
+      <w:r>
+        <w:rPr>
+          <w:b w:val="false"/>
+          <w:bCs w:val="false"/>
+        </w:rPr>
+        <w:t xml:space="preserve">– </w:t>
+      </w:r>
       <w:r>
         <w:rPr>
           <w:b w:val="false"/>
@@ -156,17 +156,16 @@
     <w:p>
       <w:pPr>
         <w:pStyle w:val="Tekstblok"/>
-        <w:numPr>
-          <w:ilvl w:val="0"/>
-          <w:numId w:val="1"/>
-        </w:numPr>
         <w:jc w:val="left"/>
-        <w:rPr>
-          <w:b w:val="false"/>
-          <w:b w:val="false"/>
-          <w:bCs w:val="false"/>
-        </w:rPr>
-      </w:pPr>
+        <w:rPr/>
+      </w:pPr>
+      <w:r>
+        <w:rPr>
+          <w:b w:val="false"/>
+          <w:bCs w:val="false"/>
+        </w:rPr>
+        <w:t xml:space="preserve">– </w:t>
+      </w:r>
       <w:r>
         <w:rPr>
           <w:b w:val="false"/>
@@ -178,23 +177,36 @@
     <w:p>
       <w:pPr>
         <w:pStyle w:val="Tekstblok"/>
-        <w:numPr>
-          <w:ilvl w:val="0"/>
-          <w:numId w:val="1"/>
-        </w:numPr>
         <w:jc w:val="left"/>
-        <w:rPr>
-          <w:b w:val="false"/>
-          <w:b w:val="false"/>
-          <w:bCs w:val="false"/>
-        </w:rPr>
-      </w:pPr>
+        <w:rPr/>
+      </w:pPr>
+      <w:r>
+        <w:rPr>
+          <w:b w:val="false"/>
+          <w:bCs w:val="false"/>
+        </w:rPr>
+        <w:t xml:space="preserve">– </w:t>
+      </w:r>
       <w:r>
         <w:rPr>
           <w:b w:val="false"/>
           <w:bCs w:val="false"/>
         </w:rPr>
         <w:t>NeoOffice</w:t>
+      </w:r>
+    </w:p>
+    <w:p>
+      <w:pPr>
+        <w:pStyle w:val="Tekstblok"/>
+        <w:jc w:val="left"/>
+        <w:rPr/>
+      </w:pPr>
+      <w:r>
+        <w:rPr>
+          <w:b w:val="false"/>
+          <w:bCs w:val="false"/>
+        </w:rPr>
+        <w:t>This library strives to display the content similar to all these products. Please expect small differences is display.</w:t>
       </w:r>
     </w:p>
     <w:p>
@@ -1236,256 +1248,6 @@
     </w:sectPr>
   </w:body>
 </w:document>
-</file>
-
-<file path=word/numbering.xml><?xml version="1.0" encoding="utf-8"?>
-<w:numbering xmlns:w="http://schemas.openxmlformats.org/wordprocessingml/2006/main" xmlns:o="urn:schemas-microsoft-com:office:office" xmlns:r="http://schemas.openxmlformats.org/officeDocument/2006/relationships" xmlns:v="urn:schemas-microsoft-com:vml">
-  <w:abstractNum w:abstractNumId="1">
-    <w:lvl w:ilvl="0">
-      <w:start w:val="1"/>
-      <w:numFmt w:val="bullet"/>
-      <w:lvlText w:val=""/>
-      <w:lvlJc w:val="left"/>
-      <w:pPr>
-        <w:tabs>
-          <w:tab w:val="num" w:pos="720"/>
-        </w:tabs>
-        <w:ind w:left="720" w:hanging="360"/>
-      </w:pPr>
-      <w:rPr>
-        <w:rFonts w:ascii="Symbol" w:hAnsi="Symbol" w:cs="Symbol" w:hint="default"/>
-        <w:b w:val="false"/>
-        <w:rFonts w:cs="OpenSymbol"/>
-      </w:rPr>
-    </w:lvl>
-    <w:lvl w:ilvl="1">
-      <w:start w:val="1"/>
-      <w:numFmt w:val="bullet"/>
-      <w:lvlText w:val="◦"/>
-      <w:lvlJc w:val="left"/>
-      <w:pPr>
-        <w:tabs>
-          <w:tab w:val="num" w:pos="1080"/>
-        </w:tabs>
-        <w:ind w:left="1080" w:hanging="360"/>
-      </w:pPr>
-      <w:rPr>
-        <w:rFonts w:ascii="OpenSymbol" w:hAnsi="OpenSymbol" w:cs="OpenSymbol" w:hint="default"/>
-        <w:rFonts w:cs="OpenSymbol"/>
-      </w:rPr>
-    </w:lvl>
-    <w:lvl w:ilvl="2">
-      <w:start w:val="1"/>
-      <w:numFmt w:val="bullet"/>
-      <w:lvlText w:val="▪"/>
-      <w:lvlJc w:val="left"/>
-      <w:pPr>
-        <w:tabs>
-          <w:tab w:val="num" w:pos="1440"/>
-        </w:tabs>
-        <w:ind w:left="1440" w:hanging="360"/>
-      </w:pPr>
-      <w:rPr>
-        <w:rFonts w:ascii="OpenSymbol" w:hAnsi="OpenSymbol" w:cs="OpenSymbol" w:hint="default"/>
-        <w:rFonts w:cs="OpenSymbol"/>
-      </w:rPr>
-    </w:lvl>
-    <w:lvl w:ilvl="3">
-      <w:start w:val="1"/>
-      <w:numFmt w:val="bullet"/>
-      <w:lvlText w:val=""/>
-      <w:lvlJc w:val="left"/>
-      <w:pPr>
-        <w:tabs>
-          <w:tab w:val="num" w:pos="1800"/>
-        </w:tabs>
-        <w:ind w:left="1800" w:hanging="360"/>
-      </w:pPr>
-      <w:rPr>
-        <w:rFonts w:ascii="Symbol" w:hAnsi="Symbol" w:cs="Symbol" w:hint="default"/>
-        <w:rFonts w:cs="OpenSymbol"/>
-      </w:rPr>
-    </w:lvl>
-    <w:lvl w:ilvl="4">
-      <w:start w:val="1"/>
-      <w:numFmt w:val="bullet"/>
-      <w:lvlText w:val="◦"/>
-      <w:lvlJc w:val="left"/>
-      <w:pPr>
-        <w:tabs>
-          <w:tab w:val="num" w:pos="2160"/>
-        </w:tabs>
-        <w:ind w:left="2160" w:hanging="360"/>
-      </w:pPr>
-      <w:rPr>
-        <w:rFonts w:ascii="OpenSymbol" w:hAnsi="OpenSymbol" w:cs="OpenSymbol" w:hint="default"/>
-        <w:rFonts w:cs="OpenSymbol"/>
-      </w:rPr>
-    </w:lvl>
-    <w:lvl w:ilvl="5">
-      <w:start w:val="1"/>
-      <w:numFmt w:val="bullet"/>
-      <w:lvlText w:val="▪"/>
-      <w:lvlJc w:val="left"/>
-      <w:pPr>
-        <w:tabs>
-          <w:tab w:val="num" w:pos="2520"/>
-        </w:tabs>
-        <w:ind w:left="2520" w:hanging="360"/>
-      </w:pPr>
-      <w:rPr>
-        <w:rFonts w:ascii="OpenSymbol" w:hAnsi="OpenSymbol" w:cs="OpenSymbol" w:hint="default"/>
-        <w:rFonts w:cs="OpenSymbol"/>
-      </w:rPr>
-    </w:lvl>
-    <w:lvl w:ilvl="6">
-      <w:start w:val="1"/>
-      <w:numFmt w:val="bullet"/>
-      <w:lvlText w:val=""/>
-      <w:lvlJc w:val="left"/>
-      <w:pPr>
-        <w:tabs>
-          <w:tab w:val="num" w:pos="2880"/>
-        </w:tabs>
-        <w:ind w:left="2880" w:hanging="360"/>
-      </w:pPr>
-      <w:rPr>
-        <w:rFonts w:ascii="Symbol" w:hAnsi="Symbol" w:cs="Symbol" w:hint="default"/>
-        <w:rFonts w:cs="OpenSymbol"/>
-      </w:rPr>
-    </w:lvl>
-    <w:lvl w:ilvl="7">
-      <w:start w:val="1"/>
-      <w:numFmt w:val="bullet"/>
-      <w:lvlText w:val="◦"/>
-      <w:lvlJc w:val="left"/>
-      <w:pPr>
-        <w:tabs>
-          <w:tab w:val="num" w:pos="3240"/>
-        </w:tabs>
-        <w:ind w:left="3240" w:hanging="360"/>
-      </w:pPr>
-      <w:rPr>
-        <w:rFonts w:ascii="OpenSymbol" w:hAnsi="OpenSymbol" w:cs="OpenSymbol" w:hint="default"/>
-        <w:rFonts w:cs="OpenSymbol"/>
-      </w:rPr>
-    </w:lvl>
-    <w:lvl w:ilvl="8">
-      <w:start w:val="1"/>
-      <w:numFmt w:val="bullet"/>
-      <w:lvlText w:val="▪"/>
-      <w:lvlJc w:val="left"/>
-      <w:pPr>
-        <w:tabs>
-          <w:tab w:val="num" w:pos="3600"/>
-        </w:tabs>
-        <w:ind w:left="3600" w:hanging="360"/>
-      </w:pPr>
-      <w:rPr>
-        <w:rFonts w:ascii="OpenSymbol" w:hAnsi="OpenSymbol" w:cs="OpenSymbol" w:hint="default"/>
-        <w:rFonts w:cs="OpenSymbol"/>
-      </w:rPr>
-    </w:lvl>
-  </w:abstractNum>
-  <w:abstractNum w:abstractNumId="2">
-    <w:lvl w:ilvl="0">
-      <w:start w:val="1"/>
-      <w:numFmt w:val="none"/>
-      <w:suff w:val="nothing"/>
-      <w:lvlText w:val=""/>
-      <w:lvlJc w:val="left"/>
-      <w:pPr>
-        <w:ind w:left="0" w:hanging="0"/>
-      </w:pPr>
-    </w:lvl>
-    <w:lvl w:ilvl="1">
-      <w:start w:val="1"/>
-      <w:numFmt w:val="none"/>
-      <w:suff w:val="nothing"/>
-      <w:lvlText w:val=""/>
-      <w:lvlJc w:val="left"/>
-      <w:pPr>
-        <w:ind w:left="0" w:hanging="0"/>
-      </w:pPr>
-    </w:lvl>
-    <w:lvl w:ilvl="2">
-      <w:start w:val="1"/>
-      <w:numFmt w:val="none"/>
-      <w:suff w:val="nothing"/>
-      <w:lvlText w:val=""/>
-      <w:lvlJc w:val="left"/>
-      <w:pPr>
-        <w:ind w:left="0" w:hanging="0"/>
-      </w:pPr>
-    </w:lvl>
-    <w:lvl w:ilvl="3">
-      <w:start w:val="1"/>
-      <w:numFmt w:val="none"/>
-      <w:suff w:val="nothing"/>
-      <w:lvlText w:val=""/>
-      <w:lvlJc w:val="left"/>
-      <w:pPr>
-        <w:ind w:left="0" w:hanging="0"/>
-      </w:pPr>
-    </w:lvl>
-    <w:lvl w:ilvl="4">
-      <w:start w:val="1"/>
-      <w:numFmt w:val="none"/>
-      <w:suff w:val="nothing"/>
-      <w:lvlText w:val=""/>
-      <w:lvlJc w:val="left"/>
-      <w:pPr>
-        <w:ind w:left="0" w:hanging="0"/>
-      </w:pPr>
-    </w:lvl>
-    <w:lvl w:ilvl="5">
-      <w:start w:val="1"/>
-      <w:numFmt w:val="none"/>
-      <w:suff w:val="nothing"/>
-      <w:lvlText w:val=""/>
-      <w:lvlJc w:val="left"/>
-      <w:pPr>
-        <w:ind w:left="0" w:hanging="0"/>
-      </w:pPr>
-    </w:lvl>
-    <w:lvl w:ilvl="6">
-      <w:start w:val="1"/>
-      <w:numFmt w:val="none"/>
-      <w:suff w:val="nothing"/>
-      <w:lvlText w:val=""/>
-      <w:lvlJc w:val="left"/>
-      <w:pPr>
-        <w:ind w:left="0" w:hanging="0"/>
-      </w:pPr>
-    </w:lvl>
-    <w:lvl w:ilvl="7">
-      <w:start w:val="1"/>
-      <w:numFmt w:val="none"/>
-      <w:suff w:val="nothing"/>
-      <w:lvlText w:val=""/>
-      <w:lvlJc w:val="left"/>
-      <w:pPr>
-        <w:ind w:left="0" w:hanging="0"/>
-      </w:pPr>
-    </w:lvl>
-    <w:lvl w:ilvl="8">
-      <w:start w:val="1"/>
-      <w:numFmt w:val="none"/>
-      <w:suff w:val="nothing"/>
-      <w:lvlText w:val=""/>
-      <w:lvlJc w:val="left"/>
-      <w:pPr>
-        <w:ind w:left="0" w:hanging="0"/>
-      </w:pPr>
-    </w:lvl>
-  </w:abstractNum>
-  <w:num w:numId="1">
-    <w:abstractNumId w:val="1"/>
-  </w:num>
-  <w:num w:numId="2">
-    <w:abstractNumId w:val="2"/>
-  </w:num>
-</w:numbering>
 </file>
 
 <file path=word/styles.xml><?xml version="1.0" encoding="utf-8"?>

</xml_diff>

<commit_message>
Correct typo in link target
</commit_message>
<xml_diff>
--- a/index.docx
+++ b/index.docx
@@ -101,14 +101,7 @@
           <w:b w:val="false"/>
           <w:bCs w:val="false"/>
         </w:rPr>
-        <w:t>Microsoft Offic</w:t>
-      </w:r>
-      <w:r>
-        <w:rPr>
-          <w:b w:val="false"/>
-          <w:bCs w:val="false"/>
-        </w:rPr>
-        <w:t>e</w:t>
+        <w:t>Microsoft Office</w:t>
       </w:r>
     </w:p>
     <w:p>

</xml_diff>

<commit_message>
Add math equations support
</commit_message>
<xml_diff>
--- a/index.docx
+++ b/index.docx
@@ -199,7 +199,21 @@
           <w:b w:val="false"/>
           <w:bCs w:val="false"/>
         </w:rPr>
-        <w:t>This library strives to display the content similar to all these products. Please expect small differences is display.</w:t>
+        <w:t>This library strives to display the content similar to all these products. Please expect small differences i</w:t>
+      </w:r>
+      <w:r>
+        <w:rPr>
+          <w:b w:val="false"/>
+          <w:bCs w:val="false"/>
+        </w:rPr>
+        <w:t>n</w:t>
+      </w:r>
+      <w:r>
+        <w:rPr>
+          <w:b w:val="false"/>
+          <w:bCs w:val="false"/>
+        </w:rPr>
+        <w:t xml:space="preserve"> display.</w:t>
       </w:r>
     </w:p>
     <w:p>
@@ -740,25 +754,7 @@
                 <w:szCs w:val="24"/>
                 <w:u w:val="none"/>
               </w:rPr>
-              <w:t>Partial</w:t>
-            </w:r>
-            <w:r>
-              <w:rPr>
-                <w:rFonts w:ascii="Thorndale" w:hAnsi="Thorndale"/>
-                <w:b w:val="false"/>
-                <w:bCs w:val="false"/>
-                <w:i w:val="false"/>
-                <w:iCs w:val="false"/>
-                <w:strike w:val="false"/>
-                <w:dstrike w:val="false"/>
-                <w:outline w:val="false"/>
-                <w:shadow w:val="false"/>
-                <w:color w:val="000000"/>
-                <w:sz w:val="24"/>
-                <w:szCs w:val="24"/>
-                <w:u w:val="none"/>
-              </w:rPr>
-              <w:t>(WMF missing)</w:t>
+              <w:t>Partial(WMF missing)</w:t>
             </w:r>
           </w:p>
         </w:tc>
@@ -965,34 +961,25 @@
             <w:pPr>
               <w:pStyle w:val="Inhoudtabel"/>
               <w:jc w:val="left"/>
-              <w:rPr>
-                <w:b/>
-                <w:b/>
-                <w:bCs/>
-                <w:i w:val="false"/>
-                <w:i w:val="false"/>
-                <w:iCs w:val="false"/>
-                <w:sz w:val="24"/>
-                <w:szCs w:val="24"/>
-              </w:rPr>
-            </w:pPr>
-            <w:r>
-              <w:rPr>
-                <w:rFonts w:ascii="Thorndale" w:hAnsi="Thorndale"/>
-                <w:b w:val="false"/>
-                <w:bCs w:val="false"/>
-                <w:i w:val="false"/>
-                <w:iCs w:val="false"/>
-                <w:strike w:val="false"/>
-                <w:dstrike w:val="false"/>
-                <w:outline w:val="false"/>
-                <w:shadow w:val="false"/>
-                <w:color w:val="000000"/>
-                <w:sz w:val="24"/>
-                <w:szCs w:val="24"/>
-                <w:u w:val="none"/>
-              </w:rPr>
-              <w:t>No</w:t>
+              <w:rPr/>
+            </w:pPr>
+            <w:r>
+              <w:rPr>
+                <w:rFonts w:ascii="Thorndale" w:hAnsi="Thorndale"/>
+                <w:b w:val="false"/>
+                <w:bCs w:val="false"/>
+                <w:i w:val="false"/>
+                <w:iCs w:val="false"/>
+                <w:strike w:val="false"/>
+                <w:dstrike w:val="false"/>
+                <w:outline w:val="false"/>
+                <w:shadow w:val="false"/>
+                <w:color w:val="000000"/>
+                <w:sz w:val="24"/>
+                <w:szCs w:val="24"/>
+                <w:u w:val="none"/>
+              </w:rPr>
+              <w:t>OK</w:t>
             </w:r>
           </w:p>
         </w:tc>

</xml_diff>